<commit_message>
Added github link to Writeup
</commit_message>
<xml_diff>
--- a/Writeup.docx
+++ b/Writeup.docx
@@ -1177,13 +1177,21 @@
       <w:pPr>
         <w:jc w:val="both"/>
         <w:rPr>
-          <w:b/>
-          <w:bCs/>
+          <w:color w:val="0070C0"/>
           <w:sz w:val="32"/>
           <w:szCs w:val="32"/>
           <w:lang w:val="en-US"/>
         </w:rPr>
       </w:pPr>
+      <w:r>
+        <w:rPr>
+          <w:color w:val="0070C0"/>
+          <w:sz w:val="32"/>
+          <w:szCs w:val="32"/>
+          <w:lang w:val="en-US"/>
+        </w:rPr>
+        <w:t>https://github.com/Vasanth30e/Practice_Project_2_Phase4</w:t>
+      </w:r>
     </w:p>
     <w:sectPr>
       <w:pgSz w:w="11906" w:h="16838"/>

</xml_diff>